<commit_message>
Ajustes aplicados al taller 2.
</commit_message>
<xml_diff>
--- a/API Capturas.docx
+++ b/API Capturas.docx
@@ -67,6 +67,7 @@
             <w:rPr>
               <w:rFonts w:eastAsiaTheme="minorEastAsia"/>
               <w:noProof/>
+              <w:lang w:val="en-US"/>
             </w:rPr>
           </w:pPr>
           <w:r>
@@ -78,7 +79,7 @@
           <w:r>
             <w:fldChar w:fldCharType="separate"/>
           </w:r>
-          <w:hyperlink w:anchor="_Toc196167095" w:history="1">
+          <w:hyperlink w:anchor="_Toc196251460" w:history="1">
             <w:r>
               <w:rPr>
                 <w:rStyle w:val="Hyperlink"/>
@@ -108,7 +109,7 @@
                 <w:noProof/>
                 <w:webHidden/>
               </w:rPr>
-              <w:instrText xml:space="preserve"> PAGEREF _Toc196167095 \h </w:instrText>
+              <w:instrText xml:space="preserve"> PAGEREF _Toc196251460 \h </w:instrText>
             </w:r>
             <w:r>
               <w:rPr>
@@ -148,9 +149,10 @@
             <w:rPr>
               <w:rFonts w:eastAsiaTheme="minorEastAsia"/>
               <w:noProof/>
+              <w:lang w:val="en-US"/>
             </w:rPr>
           </w:pPr>
-          <w:hyperlink w:anchor="_Toc196167096" w:history="1">
+          <w:hyperlink w:anchor="_Toc196251461" w:history="1">
             <w:r>
               <w:rPr>
                 <w:rStyle w:val="Hyperlink"/>
@@ -159,7 +161,7 @@
                 <w:bCs/>
                 <w:noProof/>
               </w:rPr>
-              <w:t>Punto 2 | Pókemon</w:t>
+              <w:t>Punto 2 | Pokémon</w:t>
             </w:r>
             <w:r>
               <w:rPr>
@@ -180,7 +182,7 @@
                 <w:noProof/>
                 <w:webHidden/>
               </w:rPr>
-              <w:instrText xml:space="preserve"> PAGEREF _Toc196167096 \h </w:instrText>
+              <w:instrText xml:space="preserve"> PAGEREF _Toc196251461 \h </w:instrText>
             </w:r>
             <w:r>
               <w:rPr>
@@ -201,6 +203,152 @@
                 <w:webHidden/>
               </w:rPr>
               <w:t>4</w:t>
+            </w:r>
+            <w:r>
+              <w:rPr>
+                <w:noProof/>
+                <w:webHidden/>
+              </w:rPr>
+              <w:fldChar w:fldCharType="end"/>
+            </w:r>
+          </w:hyperlink>
+        </w:p>
+        <w:p>
+          <w:pPr>
+            <w:pStyle w:val="TOC1"/>
+            <w:tabs>
+              <w:tab w:val="right" w:leader="dot" w:pos="9350"/>
+            </w:tabs>
+            <w:rPr>
+              <w:rFonts w:eastAsiaTheme="minorEastAsia"/>
+              <w:noProof/>
+              <w:lang w:val="en-US"/>
+            </w:rPr>
+          </w:pPr>
+          <w:hyperlink w:anchor="_Toc196251462" w:history="1">
+            <w:r>
+              <w:rPr>
+                <w:rStyle w:val="Hyperlink"/>
+                <w:rFonts w:ascii="Calibri" w:hAnsi="Calibri" w:cs="Calibri"/>
+                <w:b/>
+                <w:bCs/>
+                <w:noProof/>
+              </w:rPr>
+              <w:t>Punto 3 | Rick &amp; Morty</w:t>
+            </w:r>
+            <w:r>
+              <w:rPr>
+                <w:noProof/>
+                <w:webHidden/>
+              </w:rPr>
+              <w:tab/>
+            </w:r>
+            <w:r>
+              <w:rPr>
+                <w:noProof/>
+                <w:webHidden/>
+              </w:rPr>
+              <w:fldChar w:fldCharType="begin"/>
+            </w:r>
+            <w:r>
+              <w:rPr>
+                <w:noProof/>
+                <w:webHidden/>
+              </w:rPr>
+              <w:instrText xml:space="preserve"> PAGEREF _Toc196251462 \h </w:instrText>
+            </w:r>
+            <w:r>
+              <w:rPr>
+                <w:noProof/>
+                <w:webHidden/>
+              </w:rPr>
+            </w:r>
+            <w:r>
+              <w:rPr>
+                <w:noProof/>
+                <w:webHidden/>
+              </w:rPr>
+              <w:fldChar w:fldCharType="separate"/>
+            </w:r>
+            <w:r>
+              <w:rPr>
+                <w:noProof/>
+                <w:webHidden/>
+              </w:rPr>
+              <w:t>5</w:t>
+            </w:r>
+            <w:r>
+              <w:rPr>
+                <w:noProof/>
+                <w:webHidden/>
+              </w:rPr>
+              <w:fldChar w:fldCharType="end"/>
+            </w:r>
+          </w:hyperlink>
+        </w:p>
+        <w:p>
+          <w:pPr>
+            <w:pStyle w:val="TOC1"/>
+            <w:tabs>
+              <w:tab w:val="right" w:leader="dot" w:pos="9350"/>
+            </w:tabs>
+            <w:rPr>
+              <w:rFonts w:eastAsiaTheme="minorEastAsia"/>
+              <w:noProof/>
+              <w:lang w:val="en-US"/>
+            </w:rPr>
+          </w:pPr>
+          <w:hyperlink w:anchor="_Toc196251463" w:history="1">
+            <w:r>
+              <w:rPr>
+                <w:rStyle w:val="Hyperlink"/>
+                <w:rFonts w:ascii="Calibri" w:hAnsi="Calibri" w:cs="Calibri"/>
+                <w:b/>
+                <w:bCs/>
+                <w:noProof/>
+              </w:rPr>
+              <w:t>Punto 5 | Nuestro propio API, ¿Cómo hace el animal?</w:t>
+            </w:r>
+            <w:r>
+              <w:rPr>
+                <w:noProof/>
+                <w:webHidden/>
+              </w:rPr>
+              <w:tab/>
+            </w:r>
+            <w:r>
+              <w:rPr>
+                <w:noProof/>
+                <w:webHidden/>
+              </w:rPr>
+              <w:fldChar w:fldCharType="begin"/>
+            </w:r>
+            <w:r>
+              <w:rPr>
+                <w:noProof/>
+                <w:webHidden/>
+              </w:rPr>
+              <w:instrText xml:space="preserve"> PAGEREF _Toc196251463 \h </w:instrText>
+            </w:r>
+            <w:r>
+              <w:rPr>
+                <w:noProof/>
+                <w:webHidden/>
+              </w:rPr>
+            </w:r>
+            <w:r>
+              <w:rPr>
+                <w:noProof/>
+                <w:webHidden/>
+              </w:rPr>
+              <w:fldChar w:fldCharType="separate"/>
+            </w:r>
+            <w:r>
+              <w:rPr>
+                <w:noProof/>
+                <w:webHidden/>
+              </w:rPr>
+              <w:t>7</w:t>
             </w:r>
             <w:r>
               <w:rPr>
@@ -242,8 +390,6 @@
     <w:p/>
     <w:p/>
     <w:p/>
-    <w:p/>
-    <w:p/>
     <w:p>
       <w:pPr>
         <w:pStyle w:val="Heading1"/>
@@ -256,7 +402,7 @@
           <w:szCs w:val="22"/>
         </w:rPr>
       </w:pPr>
-      <w:bookmarkStart w:id="0" w:name="_Toc196167095"/>
+      <w:bookmarkStart w:id="0" w:name="_Toc196251460"/>
       <w:r>
         <w:rPr>
           <w:rFonts w:ascii="Calibri" w:hAnsi="Calibri" w:cs="Calibri"/>
@@ -614,15 +760,13 @@
           <w:rFonts w:ascii="Calibri" w:hAnsi="Calibri" w:cs="Calibri"/>
           <w:sz w:val="22"/>
           <w:szCs w:val="22"/>
-          <w:lang w:val="en-US"/>
-        </w:rPr>
-      </w:pPr>
-      <w:r>
-        <w:rPr>
-          <w:rFonts w:ascii="Calibri" w:hAnsi="Calibri" w:cs="Calibri"/>
-          <w:sz w:val="22"/>
-          <w:szCs w:val="22"/>
-          <w:lang w:val="en-US"/>
+        </w:rPr>
+      </w:pPr>
+      <w:r>
+        <w:rPr>
+          <w:rFonts w:ascii="Calibri" w:hAnsi="Calibri" w:cs="Calibri"/>
+          <w:sz w:val="22"/>
+          <w:szCs w:val="22"/>
         </w:rPr>
         <w:lastRenderedPageBreak/>
         <w:t>Imágenes Perros:</w:t>
@@ -634,15 +778,13 @@
           <w:rFonts w:ascii="Calibri" w:hAnsi="Calibri" w:cs="Calibri"/>
           <w:sz w:val="22"/>
           <w:szCs w:val="22"/>
-          <w:lang w:val="en-US"/>
-        </w:rPr>
-      </w:pPr>
-      <w:r>
-        <w:rPr>
-          <w:rFonts w:ascii="Calibri" w:hAnsi="Calibri" w:cs="Calibri"/>
-          <w:sz w:val="22"/>
-          <w:szCs w:val="22"/>
-          <w:lang w:val="en-US"/>
+        </w:rPr>
+      </w:pPr>
+      <w:r>
+        <w:rPr>
+          <w:rFonts w:ascii="Calibri" w:hAnsi="Calibri" w:cs="Calibri"/>
+          <w:sz w:val="22"/>
+          <w:szCs w:val="22"/>
         </w:rPr>
         <w:t xml:space="preserve">Enlace #1: </w:t>
       </w:r>
@@ -653,7 +795,6 @@
             <w:rFonts w:ascii="Calibri" w:hAnsi="Calibri" w:cs="Calibri"/>
             <w:sz w:val="22"/>
             <w:szCs w:val="22"/>
-            <w:lang w:val="en-US"/>
           </w:rPr>
           <w:t>https://images.dog.ceo/breeds/mountain-bernese/n02107683_2036.jpg</w:t>
         </w:r>
@@ -1106,7 +1247,7 @@
           <w:szCs w:val="22"/>
         </w:rPr>
       </w:pPr>
-      <w:bookmarkStart w:id="1" w:name="_Toc196167096"/>
+      <w:bookmarkStart w:id="1" w:name="_Toc196251461"/>
       <w:r>
         <w:rPr>
           <w:rFonts w:ascii="Calibri" w:hAnsi="Calibri" w:cs="Calibri"/>
@@ -1119,7 +1260,6 @@
         <w:lastRenderedPageBreak/>
         <w:t xml:space="preserve">Punto 2 | </w:t>
       </w:r>
-      <w:bookmarkEnd w:id="1"/>
       <w:r>
         <w:rPr>
           <w:rFonts w:ascii="Calibri" w:hAnsi="Calibri" w:cs="Calibri"/>
@@ -1131,6 +1271,7 @@
         </w:rPr>
         <w:t>Pokémon</w:t>
       </w:r>
+      <w:bookmarkEnd w:id="1"/>
     </w:p>
     <w:p>
       <w:pPr>
@@ -1423,6 +1564,7 @@
           <w:szCs w:val="22"/>
         </w:rPr>
       </w:pPr>
+      <w:bookmarkStart w:id="2" w:name="_Toc196251462"/>
       <w:r>
         <w:rPr>
           <w:rFonts w:ascii="Calibri" w:hAnsi="Calibri" w:cs="Calibri"/>
@@ -1435,6 +1577,7 @@
         <w:lastRenderedPageBreak/>
         <w:t>Punto 3 | Rick &amp; Morty</w:t>
       </w:r>
+      <w:bookmarkEnd w:id="2"/>
     </w:p>
     <w:p>
       <w:pPr>
@@ -2171,21 +2314,85 @@
     </w:p>
     <w:p>
       <w:pPr>
-        <w:rPr>
-          <w:rFonts w:ascii="Calibri" w:hAnsi="Calibri" w:cs="Calibri"/>
-          <w:sz w:val="22"/>
-          <w:szCs w:val="22"/>
-        </w:rPr>
-      </w:pPr>
-      <w:r>
-        <w:rPr>
-          <w:rFonts w:ascii="Calibri" w:hAnsi="Calibri" w:cs="Calibri"/>
+        <w:pStyle w:val="Heading1"/>
+        <w:rPr>
+          <w:rFonts w:ascii="Calibri" w:hAnsi="Calibri" w:cs="Calibri"/>
+          <w:b/>
+          <w:bCs/>
+          <w:color w:val="auto"/>
+          <w:sz w:val="22"/>
+          <w:szCs w:val="22"/>
+        </w:rPr>
+      </w:pPr>
+      <w:bookmarkStart w:id="3" w:name="_Toc196251463"/>
+      <w:r>
+        <w:rPr>
+          <w:rFonts w:ascii="Calibri" w:hAnsi="Calibri" w:cs="Calibri"/>
+          <w:b/>
+          <w:bCs/>
+          <w:color w:val="auto"/>
           <w:sz w:val="22"/>
           <w:szCs w:val="22"/>
         </w:rPr>
         <w:lastRenderedPageBreak/>
         <w:t>Punto 5</w:t>
       </w:r>
+      <w:r>
+        <w:rPr>
+          <w:rFonts w:ascii="Calibri" w:hAnsi="Calibri" w:cs="Calibri"/>
+          <w:b/>
+          <w:bCs/>
+          <w:color w:val="auto"/>
+          <w:sz w:val="22"/>
+          <w:szCs w:val="22"/>
+        </w:rPr>
+        <w:t xml:space="preserve"> </w:t>
+      </w:r>
+      <w:r>
+        <w:rPr>
+          <w:rFonts w:ascii="Calibri" w:hAnsi="Calibri" w:cs="Calibri"/>
+          <w:b/>
+          <w:bCs/>
+          <w:color w:val="auto"/>
+          <w:sz w:val="22"/>
+          <w:szCs w:val="22"/>
+        </w:rPr>
+        <w:t xml:space="preserve">| </w:t>
+      </w:r>
+      <w:r>
+        <w:rPr>
+          <w:rFonts w:ascii="Calibri" w:hAnsi="Calibri" w:cs="Calibri"/>
+          <w:b/>
+          <w:bCs/>
+          <w:color w:val="auto"/>
+          <w:sz w:val="22"/>
+          <w:szCs w:val="22"/>
+        </w:rPr>
+        <w:t>Nuestro propio API, ¿</w:t>
+      </w:r>
+      <w:r>
+        <w:rPr>
+          <w:rFonts w:ascii="Calibri" w:hAnsi="Calibri" w:cs="Calibri"/>
+          <w:b/>
+          <w:bCs/>
+          <w:color w:val="auto"/>
+          <w:sz w:val="22"/>
+          <w:szCs w:val="22"/>
+        </w:rPr>
+        <w:t>C</w:t>
+      </w:r>
+      <w:r>
+        <w:rPr>
+          <w:rFonts w:ascii="Calibri" w:hAnsi="Calibri" w:cs="Calibri"/>
+          <w:b/>
+          <w:bCs/>
+          <w:color w:val="auto"/>
+          <w:sz w:val="22"/>
+          <w:szCs w:val="22"/>
+        </w:rPr>
+        <w:t>ómo hace el animal?</w:t>
+      </w:r>
+      <w:bookmarkEnd w:id="3"/>
     </w:p>
     <w:p>
       <w:pPr>
@@ -2220,10 +2427,10 @@
           <w:szCs w:val="22"/>
         </w:rPr>
         <w:drawing>
-          <wp:inline distT="0" distB="0" distL="0" distR="0" wp14:anchorId="6624B46E" wp14:editId="0DC3AE87">
-            <wp:extent cx="3604260" cy="1903403"/>
-            <wp:effectExtent l="0" t="0" r="0" b="1905"/>
-            <wp:docPr id="1612377476" name="Picture 1"/>
+          <wp:inline distT="0" distB="0" distL="0" distR="0" wp14:anchorId="299255A6" wp14:editId="050C0A34">
+            <wp:extent cx="3611880" cy="1925178"/>
+            <wp:effectExtent l="0" t="0" r="7620" b="0"/>
+            <wp:docPr id="868305589" name="Picture 1"/>
             <wp:cNvGraphicFramePr>
               <a:graphicFrameLocks xmlns:a="http://schemas.openxmlformats.org/drawingml/2006/main" noChangeAspect="1"/>
             </wp:cNvGraphicFramePr>
@@ -2231,7 +2438,7 @@
               <a:graphicData uri="http://schemas.openxmlformats.org/drawingml/2006/picture">
                 <pic:pic xmlns:pic="http://schemas.openxmlformats.org/drawingml/2006/picture">
                   <pic:nvPicPr>
-                    <pic:cNvPr id="1612377476" name=""/>
+                    <pic:cNvPr id="868305589" name=""/>
                     <pic:cNvPicPr/>
                   </pic:nvPicPr>
                   <pic:blipFill>
@@ -2243,7 +2450,7 @@
                   <pic:spPr>
                     <a:xfrm>
                       <a:off x="0" y="0"/>
-                      <a:ext cx="3624849" cy="1914276"/>
+                      <a:ext cx="3630511" cy="1935109"/>
                     </a:xfrm>
                     <a:prstGeom prst="rect">
                       <a:avLst/>
@@ -2289,10 +2496,10 @@
           <w:szCs w:val="22"/>
         </w:rPr>
         <w:drawing>
-          <wp:inline distT="0" distB="0" distL="0" distR="0" wp14:anchorId="14582C4E" wp14:editId="5CF5C743">
-            <wp:extent cx="3619500" cy="2068451"/>
-            <wp:effectExtent l="0" t="0" r="0" b="8255"/>
-            <wp:docPr id="468307714" name="Picture 1"/>
+          <wp:inline distT="0" distB="0" distL="0" distR="0" wp14:anchorId="0F935041" wp14:editId="4A859629">
+            <wp:extent cx="3611880" cy="1970713"/>
+            <wp:effectExtent l="0" t="0" r="7620" b="0"/>
+            <wp:docPr id="1691898313" name="Picture 1"/>
             <wp:cNvGraphicFramePr>
               <a:graphicFrameLocks xmlns:a="http://schemas.openxmlformats.org/drawingml/2006/main" noChangeAspect="1"/>
             </wp:cNvGraphicFramePr>
@@ -2300,7 +2507,7 @@
               <a:graphicData uri="http://schemas.openxmlformats.org/drawingml/2006/picture">
                 <pic:pic xmlns:pic="http://schemas.openxmlformats.org/drawingml/2006/picture">
                   <pic:nvPicPr>
-                    <pic:cNvPr id="468307714" name=""/>
+                    <pic:cNvPr id="1691898313" name=""/>
                     <pic:cNvPicPr/>
                   </pic:nvPicPr>
                   <pic:blipFill>
@@ -2312,7 +2519,7 @@
                   <pic:spPr>
                     <a:xfrm>
                       <a:off x="0" y="0"/>
-                      <a:ext cx="3638413" cy="2079259"/>
+                      <a:ext cx="3637237" cy="1984548"/>
                     </a:xfrm>
                     <a:prstGeom prst="rect">
                       <a:avLst/>
@@ -2358,10 +2565,10 @@
           <w:szCs w:val="22"/>
         </w:rPr>
         <w:drawing>
-          <wp:inline distT="0" distB="0" distL="0" distR="0" wp14:anchorId="5B180654" wp14:editId="39BBC715">
-            <wp:extent cx="3642360" cy="1923524"/>
-            <wp:effectExtent l="0" t="0" r="0" b="635"/>
-            <wp:docPr id="566881485" name="Picture 1"/>
+          <wp:inline distT="0" distB="0" distL="0" distR="0" wp14:anchorId="41723599" wp14:editId="0AE4B2AF">
+            <wp:extent cx="3589020" cy="1909159"/>
+            <wp:effectExtent l="0" t="0" r="0" b="0"/>
+            <wp:docPr id="33779668" name="Picture 1"/>
             <wp:cNvGraphicFramePr>
               <a:graphicFrameLocks xmlns:a="http://schemas.openxmlformats.org/drawingml/2006/main" noChangeAspect="1"/>
             </wp:cNvGraphicFramePr>
@@ -2369,7 +2576,7 @@
               <a:graphicData uri="http://schemas.openxmlformats.org/drawingml/2006/picture">
                 <pic:pic xmlns:pic="http://schemas.openxmlformats.org/drawingml/2006/picture">
                   <pic:nvPicPr>
-                    <pic:cNvPr id="566881485" name=""/>
+                    <pic:cNvPr id="33779668" name=""/>
                     <pic:cNvPicPr/>
                   </pic:nvPicPr>
                   <pic:blipFill>
@@ -2381,7 +2588,7 @@
                   <pic:spPr>
                     <a:xfrm>
                       <a:off x="0" y="0"/>
-                      <a:ext cx="3666160" cy="1936093"/>
+                      <a:ext cx="3597479" cy="1913659"/>
                     </a:xfrm>
                     <a:prstGeom prst="rect">
                       <a:avLst/>
@@ -2420,6 +2627,15 @@
           <w:szCs w:val="22"/>
         </w:rPr>
       </w:pPr>
+    </w:p>
+    <w:p>
+      <w:pPr>
+        <w:rPr>
+          <w:rFonts w:ascii="Calibri" w:hAnsi="Calibri" w:cs="Calibri"/>
+          <w:sz w:val="22"/>
+          <w:szCs w:val="22"/>
+        </w:rPr>
+      </w:pPr>
       <w:r>
         <w:rPr>
           <w:rFonts w:ascii="Calibri" w:hAnsi="Calibri" w:cs="Calibri"/>
@@ -2446,10 +2662,10 @@
           <w:szCs w:val="22"/>
         </w:rPr>
         <w:drawing>
-          <wp:inline distT="0" distB="0" distL="0" distR="0" wp14:anchorId="6F7096D3" wp14:editId="7F957709">
-            <wp:extent cx="3649980" cy="1940027"/>
-            <wp:effectExtent l="0" t="0" r="7620" b="3175"/>
-            <wp:docPr id="360692781" name="Picture 1"/>
+          <wp:inline distT="0" distB="0" distL="0" distR="0" wp14:anchorId="395C0596" wp14:editId="0D24B835">
+            <wp:extent cx="3438946" cy="1874520"/>
+            <wp:effectExtent l="0" t="0" r="9525" b="0"/>
+            <wp:docPr id="1342766847" name="Picture 1"/>
             <wp:cNvGraphicFramePr>
               <a:graphicFrameLocks xmlns:a="http://schemas.openxmlformats.org/drawingml/2006/main" noChangeAspect="1"/>
             </wp:cNvGraphicFramePr>
@@ -2457,7 +2673,7 @@
               <a:graphicData uri="http://schemas.openxmlformats.org/drawingml/2006/picture">
                 <pic:pic xmlns:pic="http://schemas.openxmlformats.org/drawingml/2006/picture">
                   <pic:nvPicPr>
-                    <pic:cNvPr id="360692781" name=""/>
+                    <pic:cNvPr id="1342766847" name=""/>
                     <pic:cNvPicPr/>
                   </pic:nvPicPr>
                   <pic:blipFill>
@@ -2469,76 +2685,7 @@
                   <pic:spPr>
                     <a:xfrm>
                       <a:off x="0" y="0"/>
-                      <a:ext cx="3662056" cy="1946445"/>
-                    </a:xfrm>
-                    <a:prstGeom prst="rect">
-                      <a:avLst/>
-                    </a:prstGeom>
-                  </pic:spPr>
-                </pic:pic>
-              </a:graphicData>
-            </a:graphic>
-          </wp:inline>
-        </w:drawing>
-      </w:r>
-    </w:p>
-    <w:p>
-      <w:pPr>
-        <w:rPr>
-          <w:rFonts w:ascii="Calibri" w:hAnsi="Calibri" w:cs="Calibri"/>
-          <w:sz w:val="22"/>
-          <w:szCs w:val="22"/>
-        </w:rPr>
-      </w:pPr>
-      <w:r>
-        <w:rPr>
-          <w:rFonts w:ascii="Calibri" w:hAnsi="Calibri" w:cs="Calibri"/>
-          <w:sz w:val="22"/>
-          <w:szCs w:val="22"/>
-        </w:rPr>
-        <w:t>Logs:</w:t>
-      </w:r>
-    </w:p>
-    <w:p>
-      <w:pPr>
-        <w:jc w:val="center"/>
-        <w:rPr>
-          <w:rFonts w:ascii="Calibri" w:hAnsi="Calibri" w:cs="Calibri"/>
-          <w:sz w:val="22"/>
-          <w:szCs w:val="22"/>
-        </w:rPr>
-      </w:pPr>
-      <w:r>
-        <w:rPr>
-          <w:rFonts w:ascii="Calibri" w:hAnsi="Calibri" w:cs="Calibri"/>
-          <w:sz w:val="22"/>
-          <w:szCs w:val="22"/>
-        </w:rPr>
-        <w:drawing>
-          <wp:inline distT="0" distB="0" distL="0" distR="0" wp14:anchorId="317311EA" wp14:editId="2683044B">
-            <wp:extent cx="5544324" cy="638264"/>
-            <wp:effectExtent l="0" t="0" r="0" b="9525"/>
-            <wp:docPr id="605314377" name="Picture 1"/>
-            <wp:cNvGraphicFramePr>
-              <a:graphicFrameLocks xmlns:a="http://schemas.openxmlformats.org/drawingml/2006/main" noChangeAspect="1"/>
-            </wp:cNvGraphicFramePr>
-            <a:graphic xmlns:a="http://schemas.openxmlformats.org/drawingml/2006/main">
-              <a:graphicData uri="http://schemas.openxmlformats.org/drawingml/2006/picture">
-                <pic:pic xmlns:pic="http://schemas.openxmlformats.org/drawingml/2006/picture">
-                  <pic:nvPicPr>
-                    <pic:cNvPr id="605314377" name=""/>
-                    <pic:cNvPicPr/>
-                  </pic:nvPicPr>
-                  <pic:blipFill>
-                    <a:blip r:embed="rId24"/>
-                    <a:stretch>
-                      <a:fillRect/>
-                    </a:stretch>
-                  </pic:blipFill>
-                  <pic:spPr>
-                    <a:xfrm>
-                      <a:off x="0" y="0"/>
-                      <a:ext cx="5544324" cy="638264"/>
+                      <a:ext cx="3461401" cy="1886760"/>
                     </a:xfrm>
                     <a:prstGeom prst="rect">
                       <a:avLst/>

</xml_diff>